<commit_message>
fix openrgb software bug
</commit_message>
<xml_diff>
--- a/instruction/firmware flash/QMK固件下载指南.docx
+++ b/instruction/firmware flash/QMK固件下载指南.docx
@@ -201,7 +201,7 @@
     <w:p>
       <w:pPr>
         <w:rPr>
-          <w:rFonts w:hint="default" w:eastAsiaTheme="minorEastAsia"/>
+          <w:rFonts w:hint="eastAsia"/>
           <w:lang w:val="en-US" w:eastAsia="zh-CN"/>
         </w:rPr>
       </w:pPr>
@@ -245,12 +245,58 @@
     <w:p>
       <w:pPr>
         <w:rPr>
+          <w:rFonts w:hint="default"/>
+          <w:lang w:val="en-US" w:eastAsia="zh-CN"/>
+        </w:rPr>
+      </w:pPr>
+      <w:r>
+        <w:rPr>
+          <w:rFonts w:hint="eastAsia"/>
+          <w:lang w:val="en-US" w:eastAsia="zh-CN"/>
+        </w:rPr>
+        <w:fldChar w:fldCharType="begin"/>
+      </w:r>
+      <w:r>
+        <w:rPr>
+          <w:rFonts w:hint="eastAsia"/>
+          <w:lang w:val="en-US" w:eastAsia="zh-CN"/>
+        </w:rPr>
+        <w:instrText xml:space="preserve"> HYPERLINK \l "D" </w:instrText>
+      </w:r>
+      <w:r>
+        <w:rPr>
+          <w:rFonts w:hint="eastAsia"/>
+          <w:lang w:val="en-US" w:eastAsia="zh-CN"/>
+        </w:rPr>
+        <w:fldChar w:fldCharType="separate"/>
+      </w:r>
+      <w:r>
+        <w:rPr>
+          <w:rStyle w:val="4"/>
+          <w:rFonts w:hint="eastAsia"/>
+          <w:lang w:val="en-US" w:eastAsia="zh-CN"/>
+        </w:rPr>
+        <w:t>Vibl 下载</w:t>
+      </w:r>
+      <w:r>
+        <w:rPr>
+          <w:rFonts w:hint="eastAsia"/>
+          <w:lang w:val="en-US" w:eastAsia="zh-CN"/>
+        </w:rPr>
+        <w:fldChar w:fldCharType="end"/>
+      </w:r>
+    </w:p>
+    <w:p>
+      <w:pPr>
+        <w:rPr>
           <w:rFonts w:hint="default" w:ascii="宋体" w:hAnsi="宋体" w:eastAsia="宋体" w:cs="宋体"/>
           <w:sz w:val="21"/>
           <w:szCs w:val="21"/>
           <w:lang w:val="en-US" w:eastAsia="zh-CN"/>
         </w:rPr>
       </w:pPr>
+      <w:bookmarkStart w:id="4" w:name="_GoBack"/>
+      <w:bookmarkEnd w:id="4"/>
     </w:p>
     <w:p>
       <w:pPr>
@@ -519,8 +565,6 @@
         </w:rPr>
         <w:fldChar w:fldCharType="end"/>
       </w:r>
-      <w:bookmarkStart w:id="3" w:name="_GoBack"/>
-      <w:bookmarkEnd w:id="3"/>
     </w:p>
     <w:p>
       <w:pPr>
@@ -1088,6 +1132,90 @@
           </wp:inline>
         </w:drawing>
       </w:r>
+    </w:p>
+    <w:p>
+      <w:pPr>
+        <w:ind w:firstLine="420" w:firstLineChars="0"/>
+        <w:jc w:val="both"/>
+        <w:rPr>
+          <w:rFonts w:hint="default"/>
+          <w:b w:val="0"/>
+          <w:bCs w:val="0"/>
+          <w:lang w:val="en-US" w:eastAsia="zh-CN"/>
+        </w:rPr>
+      </w:pPr>
+    </w:p>
+    <w:p>
+      <w:pPr>
+        <w:rPr>
+          <w:rFonts w:hint="eastAsia" w:ascii="黑体" w:hAnsi="黑体" w:eastAsia="黑体" w:cs="黑体"/>
+          <w:sz w:val="28"/>
+          <w:szCs w:val="28"/>
+          <w:lang w:val="en-US" w:eastAsia="zh-CN"/>
+        </w:rPr>
+      </w:pPr>
+      <w:bookmarkStart w:id="3" w:name="D"/>
+      <w:r>
+        <w:rPr>
+          <w:rFonts w:hint="eastAsia" w:ascii="黑体" w:hAnsi="黑体" w:eastAsia="黑体" w:cs="黑体"/>
+          <w:sz w:val="28"/>
+          <w:szCs w:val="28"/>
+          <w:lang w:val="en-US" w:eastAsia="zh-CN"/>
+        </w:rPr>
+        <w:t>6 VIBL下载</w:t>
+      </w:r>
+    </w:p>
+    <w:p>
+      <w:pPr>
+        <w:ind w:firstLine="420" w:firstLineChars="0"/>
+        <w:rPr>
+          <w:rFonts w:hint="default" w:ascii="宋体" w:hAnsi="宋体" w:eastAsia="宋体" w:cs="宋体"/>
+          <w:sz w:val="21"/>
+          <w:szCs w:val="21"/>
+          <w:lang w:val="en-US" w:eastAsia="zh-CN"/>
+        </w:rPr>
+      </w:pPr>
+      <w:r>
+        <w:rPr>
+          <w:rFonts w:hint="eastAsia" w:ascii="宋体" w:hAnsi="宋体" w:eastAsia="宋体" w:cs="宋体"/>
+          <w:sz w:val="21"/>
+          <w:szCs w:val="21"/>
+          <w:lang w:val="en-US" w:eastAsia="zh-CN"/>
+        </w:rPr>
+        <w:t>使用该方式下载和更新固件，需要先使用SWD或者串口DFU下载对应的vibl的bootloader。然后打开vial-&gt;firmware update页面选择后缀为.vfw的对应文件，点击flash进行下载。(仅适用f103系列)</w:t>
+      </w:r>
+    </w:p>
+    <w:p>
+      <w:pPr>
+        <w:ind w:firstLine="420" w:firstLineChars="0"/>
+        <w:rPr>
+          <w:rFonts w:hint="default" w:ascii="宋体" w:hAnsi="宋体" w:eastAsia="宋体" w:cs="宋体"/>
+          <w:sz w:val="21"/>
+          <w:szCs w:val="21"/>
+          <w:lang w:val="en-US" w:eastAsia="zh-CN"/>
+        </w:rPr>
+      </w:pPr>
+      <w:r>
+        <w:rPr>
+          <w:rFonts w:hint="eastAsia" w:ascii="宋体" w:hAnsi="宋体" w:eastAsia="宋体" w:cs="宋体"/>
+          <w:sz w:val="21"/>
+          <w:szCs w:val="21"/>
+          <w:lang w:val="en-US" w:eastAsia="zh-CN"/>
+        </w:rPr>
+        <w:t>更新固件同理，点击flash后按住指定按键，点击reset，即可更新固件。然后再按一下reset或重新上电即可。</w:t>
+      </w:r>
+    </w:p>
+    <w:bookmarkEnd w:id="3"/>
+    <w:p>
+      <w:pPr>
+        <w:jc w:val="both"/>
+        <w:rPr>
+          <w:rFonts w:hint="default"/>
+          <w:b w:val="0"/>
+          <w:bCs w:val="0"/>
+          <w:lang w:val="en-US" w:eastAsia="zh-CN"/>
+        </w:rPr>
+      </w:pPr>
     </w:p>
     <w:sectPr>
       <w:pgSz w:w="11906" w:h="16838"/>
@@ -1175,7 +1303,7 @@
     <w:lsdException w:qFormat="1" w:unhideWhenUsed="0" w:uiPriority="0" w:semiHidden="0" w:name="Title"/>
     <w:lsdException w:unhideWhenUsed="0" w:uiPriority="0" w:semiHidden="0" w:name="Closing"/>
     <w:lsdException w:unhideWhenUsed="0" w:uiPriority="0" w:semiHidden="0" w:name="Signature"/>
-    <w:lsdException w:unhideWhenUsed="0" w:uiPriority="0" w:name="Default Paragraph Font"/>
+    <w:lsdException w:qFormat="1" w:unhideWhenUsed="0" w:uiPriority="0" w:name="Default Paragraph Font"/>
     <w:lsdException w:unhideWhenUsed="0" w:uiPriority="0" w:semiHidden="0" w:name="Body Text"/>
     <w:lsdException w:unhideWhenUsed="0" w:uiPriority="0" w:semiHidden="0" w:name="Body Text Indent"/>
     <w:lsdException w:unhideWhenUsed="0" w:uiPriority="0" w:semiHidden="0" w:name="List Continue"/>
@@ -1378,6 +1506,7 @@
   <w:style w:type="character" w:default="1" w:styleId="3">
     <w:name w:val="Default Paragraph Font"/>
     <w:semiHidden/>
+    <w:qFormat/>
     <w:uiPriority w:val="0"/>
   </w:style>
   <w:style w:type="table" w:default="1" w:styleId="2">

</xml_diff>